<commit_message>
update discussion notes with most recent kal q&a
</commit_message>
<xml_diff>
--- a/Project Discussion Notes.docx
+++ b/Project Discussion Notes.docx
@@ -389,6 +389,264 @@
         <w:t>Stations having more docks than bikes?</w:t>
       </w:r>
     </w:p>
+    <w:p/>
+    <w:p>
+      <w:pPr>
+        <w:rPr>
+          <w:b/>
+          <w:bCs/>
+        </w:rPr>
+      </w:pPr>
+      <w:r>
+        <w:rPr>
+          <w:b/>
+          <w:bCs/>
+        </w:rPr>
+        <w:t>Meeting 31/10</w:t>
+      </w:r>
+    </w:p>
+    <w:p>
+      <w:r>
+        <w:t>Kal Questions:</w:t>
+      </w:r>
+    </w:p>
+    <w:p>
+      <w:r>
+        <w:t>Council budget</w:t>
+      </w:r>
+    </w:p>
+    <w:p>
+      <w:pPr>
+        <w:numPr>
+          <w:ilvl w:val="0"/>
+          <w:numId w:val="11"/>
+        </w:numPr>
+      </w:pPr>
+      <w:r>
+        <w:t>private vs users vs council</w:t>
+      </w:r>
+    </w:p>
+    <w:p>
+      <w:pPr>
+        <w:numPr>
+          <w:ilvl w:val="0"/>
+          <w:numId w:val="11"/>
+        </w:numPr>
+      </w:pPr>
+      <w:r>
+        <w:t>minimize council spending</w:t>
+      </w:r>
+    </w:p>
+    <w:p>
+      <w:r>
+        <w:t>Bike cost</w:t>
+      </w:r>
+    </w:p>
+    <w:p>
+      <w:pPr>
+        <w:numPr>
+          <w:ilvl w:val="0"/>
+          <w:numId w:val="12"/>
+        </w:numPr>
+      </w:pPr>
+      <w:r>
+        <w:t>make assumptions</w:t>
+      </w:r>
+    </w:p>
+    <w:p>
+      <w:pPr>
+        <w:numPr>
+          <w:ilvl w:val="0"/>
+          <w:numId w:val="12"/>
+        </w:numPr>
+      </w:pPr>
+      <w:r>
+        <w:t>base on unit price how many more can you buy and keep improving objective</w:t>
+      </w:r>
+    </w:p>
+    <w:p>
+      <w:pPr>
+        <w:numPr>
+          <w:ilvl w:val="0"/>
+          <w:numId w:val="12"/>
+        </w:numPr>
+      </w:pPr>
+      <w:r>
+        <w:t>we need to tell them their budget and how to use it</w:t>
+      </w:r>
+    </w:p>
+    <w:p>
+      <w:pPr>
+        <w:numPr>
+          <w:ilvl w:val="0"/>
+          <w:numId w:val="12"/>
+        </w:numPr>
+      </w:pPr>
+      <w:r>
+        <w:t xml:space="preserve">Present some sort of package deal </w:t>
+      </w:r>
+    </w:p>
+    <w:p>
+      <w:pPr>
+        <w:numPr>
+          <w:ilvl w:val="1"/>
+          <w:numId w:val="12"/>
+        </w:numPr>
+      </w:pPr>
+      <w:r>
+        <w:t>i.e. discount for buying 1000 bikes vs 500 bikes</w:t>
+      </w:r>
+    </w:p>
+    <w:p>
+      <w:r>
+        <w:t>Technical notes:</w:t>
+      </w:r>
+    </w:p>
+    <w:p>
+      <w:pPr>
+        <w:numPr>
+          <w:ilvl w:val="0"/>
+          <w:numId w:val="13"/>
+        </w:numPr>
+      </w:pPr>
+      <w:r>
+        <w:lastRenderedPageBreak/>
+        <w:t>comment on issues with model running as complexity increases</w:t>
+      </w:r>
+    </w:p>
+    <w:p>
+      <w:pPr>
+        <w:numPr>
+          <w:ilvl w:val="0"/>
+          <w:numId w:val="13"/>
+        </w:numPr>
+      </w:pPr>
+      <w:r>
+        <w:t xml:space="preserve">reference the </w:t>
+      </w:r>
+      <w:proofErr w:type="spellStart"/>
+      <w:r>
+        <w:t>voi</w:t>
+      </w:r>
+      <w:proofErr w:type="spellEnd"/>
+      <w:r>
+        <w:t xml:space="preserve"> pilot</w:t>
+      </w:r>
+    </w:p>
+    <w:p>
+      <w:pPr>
+        <w:numPr>
+          <w:ilvl w:val="0"/>
+          <w:numId w:val="13"/>
+        </w:numPr>
+      </w:pPr>
+      <w:r>
+        <w:t>carbon footprint</w:t>
+      </w:r>
+    </w:p>
+    <w:p>
+      <w:pPr>
+        <w:numPr>
+          <w:ilvl w:val="0"/>
+          <w:numId w:val="13"/>
+        </w:numPr>
+      </w:pPr>
+      <w:r>
+        <w:t xml:space="preserve">think about multiple timepoints for demand </w:t>
+      </w:r>
+    </w:p>
+    <w:p>
+      <w:pPr>
+        <w:numPr>
+          <w:ilvl w:val="1"/>
+          <w:numId w:val="13"/>
+        </w:numPr>
+      </w:pPr>
+      <w:r>
+        <w:t>demand is the major concern</w:t>
+      </w:r>
+    </w:p>
+    <w:p>
+      <w:pPr>
+        <w:numPr>
+          <w:ilvl w:val="1"/>
+          <w:numId w:val="13"/>
+        </w:numPr>
+      </w:pPr>
+      <w:r>
+        <w:t xml:space="preserve">build a timeline </w:t>
+      </w:r>
+    </w:p>
+    <w:p>
+      <w:pPr>
+        <w:numPr>
+          <w:ilvl w:val="2"/>
+          <w:numId w:val="13"/>
+        </w:numPr>
+      </w:pPr>
+      <w:r>
+        <w:t>stochastic analysis of pandemic probability</w:t>
+      </w:r>
+    </w:p>
+    <w:p>
+      <w:r>
+        <w:t>Implementation plan:</w:t>
+      </w:r>
+    </w:p>
+    <w:p>
+      <w:pPr>
+        <w:numPr>
+          <w:ilvl w:val="0"/>
+          <w:numId w:val="14"/>
+        </w:numPr>
+      </w:pPr>
+      <w:r>
+        <w:t>stations cannot necessary be built all at once</w:t>
+      </w:r>
+    </w:p>
+    <w:p>
+      <w:pPr>
+        <w:numPr>
+          <w:ilvl w:val="0"/>
+          <w:numId w:val="14"/>
+        </w:numPr>
+      </w:pPr>
+      <w:r>
+        <w:t>constraint (not necessarily in the model) for physical capability</w:t>
+      </w:r>
+    </w:p>
+    <w:p>
+      <w:pPr>
+        <w:numPr>
+          <w:ilvl w:val="0"/>
+          <w:numId w:val="14"/>
+        </w:numPr>
+      </w:pPr>
+      <w:r>
+        <w:t xml:space="preserve">How long would it take and how much would it cost </w:t>
+      </w:r>
+    </w:p>
+    <w:p>
+      <w:pPr>
+        <w:numPr>
+          <w:ilvl w:val="1"/>
+          <w:numId w:val="14"/>
+        </w:numPr>
+      </w:pPr>
+      <w:r>
+        <w:t>ignore inflation, assume simply rate of return</w:t>
+      </w:r>
+    </w:p>
+    <w:p>
+      <w:r>
+        <w:rPr>
+          <w:b/>
+          <w:bCs/>
+        </w:rPr>
+        <w:t>Perplexity AI</w:t>
+      </w:r>
+    </w:p>
+    <w:p/>
     <w:p/>
     <w:sectPr>
       <w:pgSz w:w="11906" w:h="16838"/>
@@ -403,6 +661,155 @@
 <file path=word/numbering.xml><?xml version="1.0" encoding="utf-8"?>
 <w:numbering xmlns:wpc="http://schemas.microsoft.com/office/word/2010/wordprocessingCanvas" xmlns:cx="http://schemas.microsoft.com/office/drawing/2014/chartex" xmlns:cx1="http://schemas.microsoft.com/office/drawing/2015/9/8/chartex" xmlns:cx2="http://schemas.microsoft.com/office/drawing/2015/10/21/chartex" xmlns:cx3="http://schemas.microsoft.com/office/drawing/2016/5/9/chartex" xmlns:cx4="http://schemas.microsoft.com/office/drawing/2016/5/10/chartex" xmlns:cx5="http://schemas.microsoft.com/office/drawing/2016/5/11/chartex" xmlns:cx6="http://schemas.microsoft.com/office/drawing/2016/5/12/chartex" xmlns:cx7="http://schemas.microsoft.com/office/drawing/2016/5/13/chartex" xmlns:cx8="http://schemas.microsoft.com/office/drawing/2016/5/14/chartex" xmlns:mc="http://schemas.openxmlformats.org/markup-compatibility/2006" xmlns:aink="http://schemas.microsoft.com/office/drawing/2016/ink" xmlns:am3d="http://schemas.microsoft.com/office/drawing/2017/model3d" xmlns:o="urn:schemas-microsoft-com:office:office" xmlns:oel="http://schemas.microsoft.com/office/2019/extlst" xmlns:r="http://schemas.openxmlformats.org/officeDocument/2006/relationships" xmlns:m="http://schemas.openxmlformats.org/officeDocument/2006/math" xmlns:v="urn:schemas-microsoft-com:vml" xmlns:wp14="http://schemas.microsoft.com/office/word/2010/wordprocessingDrawing" xmlns:wp="http://schemas.openxmlformats.org/drawingml/2006/wordprocessingDrawing" xmlns:w10="urn:schemas-microsoft-com:office:word" xmlns:w="http://schemas.openxmlformats.org/wordprocessingml/2006/main" xmlns:w14="http://schemas.microsoft.com/office/word/2010/wordml" xmlns:w15="http://schemas.microsoft.com/office/word/2012/wordml" xmlns:w16cex="http://schemas.microsoft.com/office/word/2018/wordml/cex" xmlns:w16cid="http://schemas.microsoft.com/office/word/2016/wordml/cid" xmlns:w16="http://schemas.microsoft.com/office/word/2018/wordml" xmlns:w16du="http://schemas.microsoft.com/office/word/2023/wordml/word16du" xmlns:w16sdtdh="http://schemas.microsoft.com/office/word/2020/wordml/sdtdatahash" xmlns:w16sdtfl="http://schemas.microsoft.com/office/word/2024/wordml/sdtformatlock" xmlns:w16se="http://schemas.microsoft.com/office/word/2015/wordml/symex" xmlns:wpg="http://schemas.microsoft.com/office/word/2010/wordprocessingGroup" xmlns:wpi="http://schemas.microsoft.com/office/word/2010/wordprocessingInk" xmlns:wne="http://schemas.microsoft.com/office/word/2006/wordml" xmlns:wps="http://schemas.microsoft.com/office/word/2010/wordprocessingShape" mc:Ignorable="w14 w15 w16se w16cid w16 w16cex w16sdtdh w16sdtfl w16du wp14">
   <w:abstractNum w:abstractNumId="0" w15:restartNumberingAfterBreak="0">
+    <w:nsid w:val="06C739D2"/>
+    <w:multiLevelType w:val="multilevel"/>
+    <w:tmpl w:val="ED743288"/>
+    <w:lvl w:ilvl="0">
+      <w:start w:val="1"/>
+      <w:numFmt w:val="bullet"/>
+      <w:lvlText w:val=""/>
+      <w:lvlJc w:val="left"/>
+      <w:pPr>
+        <w:tabs>
+          <w:tab w:val="num" w:pos="720"/>
+        </w:tabs>
+        <w:ind w:left="720" w:hanging="360"/>
+      </w:pPr>
+      <w:rPr>
+        <w:rFonts w:ascii="Symbol" w:hAnsi="Symbol" w:hint="default"/>
+        <w:sz w:val="20"/>
+      </w:rPr>
+    </w:lvl>
+    <w:lvl w:ilvl="1">
+      <w:start w:val="1"/>
+      <w:numFmt w:val="bullet"/>
+      <w:lvlText w:val="o"/>
+      <w:lvlJc w:val="left"/>
+      <w:pPr>
+        <w:tabs>
+          <w:tab w:val="num" w:pos="1440"/>
+        </w:tabs>
+        <w:ind w:left="1440" w:hanging="360"/>
+      </w:pPr>
+      <w:rPr>
+        <w:rFonts w:ascii="Courier New" w:hAnsi="Courier New" w:hint="default"/>
+        <w:sz w:val="20"/>
+      </w:rPr>
+    </w:lvl>
+    <w:lvl w:ilvl="2" w:tentative="1">
+      <w:start w:val="1"/>
+      <w:numFmt w:val="bullet"/>
+      <w:lvlText w:val=""/>
+      <w:lvlJc w:val="left"/>
+      <w:pPr>
+        <w:tabs>
+          <w:tab w:val="num" w:pos="2160"/>
+        </w:tabs>
+        <w:ind w:left="2160" w:hanging="360"/>
+      </w:pPr>
+      <w:rPr>
+        <w:rFonts w:ascii="Wingdings" w:hAnsi="Wingdings" w:hint="default"/>
+        <w:sz w:val="20"/>
+      </w:rPr>
+    </w:lvl>
+    <w:lvl w:ilvl="3" w:tentative="1">
+      <w:start w:val="1"/>
+      <w:numFmt w:val="bullet"/>
+      <w:lvlText w:val=""/>
+      <w:lvlJc w:val="left"/>
+      <w:pPr>
+        <w:tabs>
+          <w:tab w:val="num" w:pos="2880"/>
+        </w:tabs>
+        <w:ind w:left="2880" w:hanging="360"/>
+      </w:pPr>
+      <w:rPr>
+        <w:rFonts w:ascii="Wingdings" w:hAnsi="Wingdings" w:hint="default"/>
+        <w:sz w:val="20"/>
+      </w:rPr>
+    </w:lvl>
+    <w:lvl w:ilvl="4" w:tentative="1">
+      <w:start w:val="1"/>
+      <w:numFmt w:val="bullet"/>
+      <w:lvlText w:val=""/>
+      <w:lvlJc w:val="left"/>
+      <w:pPr>
+        <w:tabs>
+          <w:tab w:val="num" w:pos="3600"/>
+        </w:tabs>
+        <w:ind w:left="3600" w:hanging="360"/>
+      </w:pPr>
+      <w:rPr>
+        <w:rFonts w:ascii="Wingdings" w:hAnsi="Wingdings" w:hint="default"/>
+        <w:sz w:val="20"/>
+      </w:rPr>
+    </w:lvl>
+    <w:lvl w:ilvl="5" w:tentative="1">
+      <w:start w:val="1"/>
+      <w:numFmt w:val="bullet"/>
+      <w:lvlText w:val=""/>
+      <w:lvlJc w:val="left"/>
+      <w:pPr>
+        <w:tabs>
+          <w:tab w:val="num" w:pos="4320"/>
+        </w:tabs>
+        <w:ind w:left="4320" w:hanging="360"/>
+      </w:pPr>
+      <w:rPr>
+        <w:rFonts w:ascii="Wingdings" w:hAnsi="Wingdings" w:hint="default"/>
+        <w:sz w:val="20"/>
+      </w:rPr>
+    </w:lvl>
+    <w:lvl w:ilvl="6" w:tentative="1">
+      <w:start w:val="1"/>
+      <w:numFmt w:val="bullet"/>
+      <w:lvlText w:val=""/>
+      <w:lvlJc w:val="left"/>
+      <w:pPr>
+        <w:tabs>
+          <w:tab w:val="num" w:pos="5040"/>
+        </w:tabs>
+        <w:ind w:left="5040" w:hanging="360"/>
+      </w:pPr>
+      <w:rPr>
+        <w:rFonts w:ascii="Wingdings" w:hAnsi="Wingdings" w:hint="default"/>
+        <w:sz w:val="20"/>
+      </w:rPr>
+    </w:lvl>
+    <w:lvl w:ilvl="7" w:tentative="1">
+      <w:start w:val="1"/>
+      <w:numFmt w:val="bullet"/>
+      <w:lvlText w:val=""/>
+      <w:lvlJc w:val="left"/>
+      <w:pPr>
+        <w:tabs>
+          <w:tab w:val="num" w:pos="5760"/>
+        </w:tabs>
+        <w:ind w:left="5760" w:hanging="360"/>
+      </w:pPr>
+      <w:rPr>
+        <w:rFonts w:ascii="Wingdings" w:hAnsi="Wingdings" w:hint="default"/>
+        <w:sz w:val="20"/>
+      </w:rPr>
+    </w:lvl>
+    <w:lvl w:ilvl="8" w:tentative="1">
+      <w:start w:val="1"/>
+      <w:numFmt w:val="bullet"/>
+      <w:lvlText w:val=""/>
+      <w:lvlJc w:val="left"/>
+      <w:pPr>
+        <w:tabs>
+          <w:tab w:val="num" w:pos="6480"/>
+        </w:tabs>
+        <w:ind w:left="6480" w:hanging="360"/>
+      </w:pPr>
+      <w:rPr>
+        <w:rFonts w:ascii="Wingdings" w:hAnsi="Wingdings" w:hint="default"/>
+        <w:sz w:val="20"/>
+      </w:rPr>
+    </w:lvl>
+  </w:abstractNum>
+  <w:abstractNum w:abstractNumId="1" w15:restartNumberingAfterBreak="0">
     <w:nsid w:val="0F81689E"/>
     <w:multiLevelType w:val="multilevel"/>
     <w:tmpl w:val="70307782"/>
@@ -551,7 +958,7 @@
       </w:rPr>
     </w:lvl>
   </w:abstractNum>
-  <w:abstractNum w:abstractNumId="1" w15:restartNumberingAfterBreak="0">
+  <w:abstractNum w:abstractNumId="2" w15:restartNumberingAfterBreak="0">
     <w:nsid w:val="1A002092"/>
     <w:multiLevelType w:val="multilevel"/>
     <w:tmpl w:val="775C889C"/>
@@ -700,7 +1107,7 @@
       </w:rPr>
     </w:lvl>
   </w:abstractNum>
-  <w:abstractNum w:abstractNumId="2" w15:restartNumberingAfterBreak="0">
+  <w:abstractNum w:abstractNumId="3" w15:restartNumberingAfterBreak="0">
     <w:nsid w:val="1BFC53B2"/>
     <w:multiLevelType w:val="multilevel"/>
     <w:tmpl w:val="4C76C2C6"/>
@@ -849,7 +1256,7 @@
       </w:rPr>
     </w:lvl>
   </w:abstractNum>
-  <w:abstractNum w:abstractNumId="3" w15:restartNumberingAfterBreak="0">
+  <w:abstractNum w:abstractNumId="4" w15:restartNumberingAfterBreak="0">
     <w:nsid w:val="32331597"/>
     <w:multiLevelType w:val="multilevel"/>
     <w:tmpl w:val="EFB0DB14"/>
@@ -998,7 +1405,7 @@
       </w:rPr>
     </w:lvl>
   </w:abstractNum>
-  <w:abstractNum w:abstractNumId="4" w15:restartNumberingAfterBreak="0">
+  <w:abstractNum w:abstractNumId="5" w15:restartNumberingAfterBreak="0">
     <w:nsid w:val="3E306980"/>
     <w:multiLevelType w:val="multilevel"/>
     <w:tmpl w:val="65C0CCB6"/>
@@ -1147,7 +1554,7 @@
       </w:rPr>
     </w:lvl>
   </w:abstractNum>
-  <w:abstractNum w:abstractNumId="5" w15:restartNumberingAfterBreak="0">
+  <w:abstractNum w:abstractNumId="6" w15:restartNumberingAfterBreak="0">
     <w:nsid w:val="42F57E3F"/>
     <w:multiLevelType w:val="multilevel"/>
     <w:tmpl w:val="09429A04"/>
@@ -1296,7 +1703,7 @@
       </w:rPr>
     </w:lvl>
   </w:abstractNum>
-  <w:abstractNum w:abstractNumId="6" w15:restartNumberingAfterBreak="0">
+  <w:abstractNum w:abstractNumId="7" w15:restartNumberingAfterBreak="0">
     <w:nsid w:val="4BA828D0"/>
     <w:multiLevelType w:val="multilevel"/>
     <w:tmpl w:val="C9BE0BBA"/>
@@ -1445,7 +1852,156 @@
       </w:rPr>
     </w:lvl>
   </w:abstractNum>
-  <w:abstractNum w:abstractNumId="7" w15:restartNumberingAfterBreak="0">
+  <w:abstractNum w:abstractNumId="8" w15:restartNumberingAfterBreak="0">
+    <w:nsid w:val="5C7F311F"/>
+    <w:multiLevelType w:val="multilevel"/>
+    <w:tmpl w:val="4A760F1C"/>
+    <w:lvl w:ilvl="0">
+      <w:start w:val="1"/>
+      <w:numFmt w:val="bullet"/>
+      <w:lvlText w:val=""/>
+      <w:lvlJc w:val="left"/>
+      <w:pPr>
+        <w:tabs>
+          <w:tab w:val="num" w:pos="720"/>
+        </w:tabs>
+        <w:ind w:left="720" w:hanging="360"/>
+      </w:pPr>
+      <w:rPr>
+        <w:rFonts w:ascii="Symbol" w:hAnsi="Symbol" w:hint="default"/>
+        <w:sz w:val="20"/>
+      </w:rPr>
+    </w:lvl>
+    <w:lvl w:ilvl="1">
+      <w:start w:val="1"/>
+      <w:numFmt w:val="bullet"/>
+      <w:lvlText w:val="o"/>
+      <w:lvlJc w:val="left"/>
+      <w:pPr>
+        <w:tabs>
+          <w:tab w:val="num" w:pos="1440"/>
+        </w:tabs>
+        <w:ind w:left="1440" w:hanging="360"/>
+      </w:pPr>
+      <w:rPr>
+        <w:rFonts w:ascii="Courier New" w:hAnsi="Courier New" w:hint="default"/>
+        <w:sz w:val="20"/>
+      </w:rPr>
+    </w:lvl>
+    <w:lvl w:ilvl="2">
+      <w:start w:val="1"/>
+      <w:numFmt w:val="bullet"/>
+      <w:lvlText w:val=""/>
+      <w:lvlJc w:val="left"/>
+      <w:pPr>
+        <w:tabs>
+          <w:tab w:val="num" w:pos="2160"/>
+        </w:tabs>
+        <w:ind w:left="2160" w:hanging="360"/>
+      </w:pPr>
+      <w:rPr>
+        <w:rFonts w:ascii="Wingdings" w:hAnsi="Wingdings" w:hint="default"/>
+        <w:sz w:val="20"/>
+      </w:rPr>
+    </w:lvl>
+    <w:lvl w:ilvl="3" w:tentative="1">
+      <w:start w:val="1"/>
+      <w:numFmt w:val="bullet"/>
+      <w:lvlText w:val=""/>
+      <w:lvlJc w:val="left"/>
+      <w:pPr>
+        <w:tabs>
+          <w:tab w:val="num" w:pos="2880"/>
+        </w:tabs>
+        <w:ind w:left="2880" w:hanging="360"/>
+      </w:pPr>
+      <w:rPr>
+        <w:rFonts w:ascii="Wingdings" w:hAnsi="Wingdings" w:hint="default"/>
+        <w:sz w:val="20"/>
+      </w:rPr>
+    </w:lvl>
+    <w:lvl w:ilvl="4" w:tentative="1">
+      <w:start w:val="1"/>
+      <w:numFmt w:val="bullet"/>
+      <w:lvlText w:val=""/>
+      <w:lvlJc w:val="left"/>
+      <w:pPr>
+        <w:tabs>
+          <w:tab w:val="num" w:pos="3600"/>
+        </w:tabs>
+        <w:ind w:left="3600" w:hanging="360"/>
+      </w:pPr>
+      <w:rPr>
+        <w:rFonts w:ascii="Wingdings" w:hAnsi="Wingdings" w:hint="default"/>
+        <w:sz w:val="20"/>
+      </w:rPr>
+    </w:lvl>
+    <w:lvl w:ilvl="5" w:tentative="1">
+      <w:start w:val="1"/>
+      <w:numFmt w:val="bullet"/>
+      <w:lvlText w:val=""/>
+      <w:lvlJc w:val="left"/>
+      <w:pPr>
+        <w:tabs>
+          <w:tab w:val="num" w:pos="4320"/>
+        </w:tabs>
+        <w:ind w:left="4320" w:hanging="360"/>
+      </w:pPr>
+      <w:rPr>
+        <w:rFonts w:ascii="Wingdings" w:hAnsi="Wingdings" w:hint="default"/>
+        <w:sz w:val="20"/>
+      </w:rPr>
+    </w:lvl>
+    <w:lvl w:ilvl="6" w:tentative="1">
+      <w:start w:val="1"/>
+      <w:numFmt w:val="bullet"/>
+      <w:lvlText w:val=""/>
+      <w:lvlJc w:val="left"/>
+      <w:pPr>
+        <w:tabs>
+          <w:tab w:val="num" w:pos="5040"/>
+        </w:tabs>
+        <w:ind w:left="5040" w:hanging="360"/>
+      </w:pPr>
+      <w:rPr>
+        <w:rFonts w:ascii="Wingdings" w:hAnsi="Wingdings" w:hint="default"/>
+        <w:sz w:val="20"/>
+      </w:rPr>
+    </w:lvl>
+    <w:lvl w:ilvl="7" w:tentative="1">
+      <w:start w:val="1"/>
+      <w:numFmt w:val="bullet"/>
+      <w:lvlText w:val=""/>
+      <w:lvlJc w:val="left"/>
+      <w:pPr>
+        <w:tabs>
+          <w:tab w:val="num" w:pos="5760"/>
+        </w:tabs>
+        <w:ind w:left="5760" w:hanging="360"/>
+      </w:pPr>
+      <w:rPr>
+        <w:rFonts w:ascii="Wingdings" w:hAnsi="Wingdings" w:hint="default"/>
+        <w:sz w:val="20"/>
+      </w:rPr>
+    </w:lvl>
+    <w:lvl w:ilvl="8" w:tentative="1">
+      <w:start w:val="1"/>
+      <w:numFmt w:val="bullet"/>
+      <w:lvlText w:val=""/>
+      <w:lvlJc w:val="left"/>
+      <w:pPr>
+        <w:tabs>
+          <w:tab w:val="num" w:pos="6480"/>
+        </w:tabs>
+        <w:ind w:left="6480" w:hanging="360"/>
+      </w:pPr>
+      <w:rPr>
+        <w:rFonts w:ascii="Wingdings" w:hAnsi="Wingdings" w:hint="default"/>
+        <w:sz w:val="20"/>
+      </w:rPr>
+    </w:lvl>
+  </w:abstractNum>
+  <w:abstractNum w:abstractNumId="9" w15:restartNumberingAfterBreak="0">
     <w:nsid w:val="5F2714F0"/>
     <w:multiLevelType w:val="multilevel"/>
     <w:tmpl w:val="FDBA6C98"/>
@@ -1594,7 +2150,7 @@
       </w:rPr>
     </w:lvl>
   </w:abstractNum>
-  <w:abstractNum w:abstractNumId="8" w15:restartNumberingAfterBreak="0">
+  <w:abstractNum w:abstractNumId="10" w15:restartNumberingAfterBreak="0">
     <w:nsid w:val="65AE115A"/>
     <w:multiLevelType w:val="multilevel"/>
     <w:tmpl w:val="BD76C7F2"/>
@@ -1743,7 +2299,305 @@
       </w:rPr>
     </w:lvl>
   </w:abstractNum>
-  <w:abstractNum w:abstractNumId="9" w15:restartNumberingAfterBreak="0">
+  <w:abstractNum w:abstractNumId="11" w15:restartNumberingAfterBreak="0">
+    <w:nsid w:val="706D461F"/>
+    <w:multiLevelType w:val="multilevel"/>
+    <w:tmpl w:val="A9522B10"/>
+    <w:lvl w:ilvl="0">
+      <w:start w:val="1"/>
+      <w:numFmt w:val="bullet"/>
+      <w:lvlText w:val=""/>
+      <w:lvlJc w:val="left"/>
+      <w:pPr>
+        <w:tabs>
+          <w:tab w:val="num" w:pos="720"/>
+        </w:tabs>
+        <w:ind w:left="720" w:hanging="360"/>
+      </w:pPr>
+      <w:rPr>
+        <w:rFonts w:ascii="Symbol" w:hAnsi="Symbol" w:hint="default"/>
+        <w:sz w:val="20"/>
+      </w:rPr>
+    </w:lvl>
+    <w:lvl w:ilvl="1">
+      <w:start w:val="1"/>
+      <w:numFmt w:val="bullet"/>
+      <w:lvlText w:val="o"/>
+      <w:lvlJc w:val="left"/>
+      <w:pPr>
+        <w:tabs>
+          <w:tab w:val="num" w:pos="1440"/>
+        </w:tabs>
+        <w:ind w:left="1440" w:hanging="360"/>
+      </w:pPr>
+      <w:rPr>
+        <w:rFonts w:ascii="Courier New" w:hAnsi="Courier New" w:hint="default"/>
+        <w:sz w:val="20"/>
+      </w:rPr>
+    </w:lvl>
+    <w:lvl w:ilvl="2" w:tentative="1">
+      <w:start w:val="1"/>
+      <w:numFmt w:val="bullet"/>
+      <w:lvlText w:val=""/>
+      <w:lvlJc w:val="left"/>
+      <w:pPr>
+        <w:tabs>
+          <w:tab w:val="num" w:pos="2160"/>
+        </w:tabs>
+        <w:ind w:left="2160" w:hanging="360"/>
+      </w:pPr>
+      <w:rPr>
+        <w:rFonts w:ascii="Wingdings" w:hAnsi="Wingdings" w:hint="default"/>
+        <w:sz w:val="20"/>
+      </w:rPr>
+    </w:lvl>
+    <w:lvl w:ilvl="3" w:tentative="1">
+      <w:start w:val="1"/>
+      <w:numFmt w:val="bullet"/>
+      <w:lvlText w:val=""/>
+      <w:lvlJc w:val="left"/>
+      <w:pPr>
+        <w:tabs>
+          <w:tab w:val="num" w:pos="2880"/>
+        </w:tabs>
+        <w:ind w:left="2880" w:hanging="360"/>
+      </w:pPr>
+      <w:rPr>
+        <w:rFonts w:ascii="Wingdings" w:hAnsi="Wingdings" w:hint="default"/>
+        <w:sz w:val="20"/>
+      </w:rPr>
+    </w:lvl>
+    <w:lvl w:ilvl="4" w:tentative="1">
+      <w:start w:val="1"/>
+      <w:numFmt w:val="bullet"/>
+      <w:lvlText w:val=""/>
+      <w:lvlJc w:val="left"/>
+      <w:pPr>
+        <w:tabs>
+          <w:tab w:val="num" w:pos="3600"/>
+        </w:tabs>
+        <w:ind w:left="3600" w:hanging="360"/>
+      </w:pPr>
+      <w:rPr>
+        <w:rFonts w:ascii="Wingdings" w:hAnsi="Wingdings" w:hint="default"/>
+        <w:sz w:val="20"/>
+      </w:rPr>
+    </w:lvl>
+    <w:lvl w:ilvl="5" w:tentative="1">
+      <w:start w:val="1"/>
+      <w:numFmt w:val="bullet"/>
+      <w:lvlText w:val=""/>
+      <w:lvlJc w:val="left"/>
+      <w:pPr>
+        <w:tabs>
+          <w:tab w:val="num" w:pos="4320"/>
+        </w:tabs>
+        <w:ind w:left="4320" w:hanging="360"/>
+      </w:pPr>
+      <w:rPr>
+        <w:rFonts w:ascii="Wingdings" w:hAnsi="Wingdings" w:hint="default"/>
+        <w:sz w:val="20"/>
+      </w:rPr>
+    </w:lvl>
+    <w:lvl w:ilvl="6" w:tentative="1">
+      <w:start w:val="1"/>
+      <w:numFmt w:val="bullet"/>
+      <w:lvlText w:val=""/>
+      <w:lvlJc w:val="left"/>
+      <w:pPr>
+        <w:tabs>
+          <w:tab w:val="num" w:pos="5040"/>
+        </w:tabs>
+        <w:ind w:left="5040" w:hanging="360"/>
+      </w:pPr>
+      <w:rPr>
+        <w:rFonts w:ascii="Wingdings" w:hAnsi="Wingdings" w:hint="default"/>
+        <w:sz w:val="20"/>
+      </w:rPr>
+    </w:lvl>
+    <w:lvl w:ilvl="7" w:tentative="1">
+      <w:start w:val="1"/>
+      <w:numFmt w:val="bullet"/>
+      <w:lvlText w:val=""/>
+      <w:lvlJc w:val="left"/>
+      <w:pPr>
+        <w:tabs>
+          <w:tab w:val="num" w:pos="5760"/>
+        </w:tabs>
+        <w:ind w:left="5760" w:hanging="360"/>
+      </w:pPr>
+      <w:rPr>
+        <w:rFonts w:ascii="Wingdings" w:hAnsi="Wingdings" w:hint="default"/>
+        <w:sz w:val="20"/>
+      </w:rPr>
+    </w:lvl>
+    <w:lvl w:ilvl="8" w:tentative="1">
+      <w:start w:val="1"/>
+      <w:numFmt w:val="bullet"/>
+      <w:lvlText w:val=""/>
+      <w:lvlJc w:val="left"/>
+      <w:pPr>
+        <w:tabs>
+          <w:tab w:val="num" w:pos="6480"/>
+        </w:tabs>
+        <w:ind w:left="6480" w:hanging="360"/>
+      </w:pPr>
+      <w:rPr>
+        <w:rFonts w:ascii="Wingdings" w:hAnsi="Wingdings" w:hint="default"/>
+        <w:sz w:val="20"/>
+      </w:rPr>
+    </w:lvl>
+  </w:abstractNum>
+  <w:abstractNum w:abstractNumId="12" w15:restartNumberingAfterBreak="0">
+    <w:nsid w:val="72B7221B"/>
+    <w:multiLevelType w:val="multilevel"/>
+    <w:tmpl w:val="37C04526"/>
+    <w:lvl w:ilvl="0">
+      <w:start w:val="1"/>
+      <w:numFmt w:val="bullet"/>
+      <w:lvlText w:val=""/>
+      <w:lvlJc w:val="left"/>
+      <w:pPr>
+        <w:tabs>
+          <w:tab w:val="num" w:pos="720"/>
+        </w:tabs>
+        <w:ind w:left="720" w:hanging="360"/>
+      </w:pPr>
+      <w:rPr>
+        <w:rFonts w:ascii="Symbol" w:hAnsi="Symbol" w:hint="default"/>
+        <w:sz w:val="20"/>
+      </w:rPr>
+    </w:lvl>
+    <w:lvl w:ilvl="1" w:tentative="1">
+      <w:start w:val="1"/>
+      <w:numFmt w:val="bullet"/>
+      <w:lvlText w:val="o"/>
+      <w:lvlJc w:val="left"/>
+      <w:pPr>
+        <w:tabs>
+          <w:tab w:val="num" w:pos="1440"/>
+        </w:tabs>
+        <w:ind w:left="1440" w:hanging="360"/>
+      </w:pPr>
+      <w:rPr>
+        <w:rFonts w:ascii="Courier New" w:hAnsi="Courier New" w:hint="default"/>
+        <w:sz w:val="20"/>
+      </w:rPr>
+    </w:lvl>
+    <w:lvl w:ilvl="2" w:tentative="1">
+      <w:start w:val="1"/>
+      <w:numFmt w:val="bullet"/>
+      <w:lvlText w:val=""/>
+      <w:lvlJc w:val="left"/>
+      <w:pPr>
+        <w:tabs>
+          <w:tab w:val="num" w:pos="2160"/>
+        </w:tabs>
+        <w:ind w:left="2160" w:hanging="360"/>
+      </w:pPr>
+      <w:rPr>
+        <w:rFonts w:ascii="Wingdings" w:hAnsi="Wingdings" w:hint="default"/>
+        <w:sz w:val="20"/>
+      </w:rPr>
+    </w:lvl>
+    <w:lvl w:ilvl="3" w:tentative="1">
+      <w:start w:val="1"/>
+      <w:numFmt w:val="bullet"/>
+      <w:lvlText w:val=""/>
+      <w:lvlJc w:val="left"/>
+      <w:pPr>
+        <w:tabs>
+          <w:tab w:val="num" w:pos="2880"/>
+        </w:tabs>
+        <w:ind w:left="2880" w:hanging="360"/>
+      </w:pPr>
+      <w:rPr>
+        <w:rFonts w:ascii="Wingdings" w:hAnsi="Wingdings" w:hint="default"/>
+        <w:sz w:val="20"/>
+      </w:rPr>
+    </w:lvl>
+    <w:lvl w:ilvl="4" w:tentative="1">
+      <w:start w:val="1"/>
+      <w:numFmt w:val="bullet"/>
+      <w:lvlText w:val=""/>
+      <w:lvlJc w:val="left"/>
+      <w:pPr>
+        <w:tabs>
+          <w:tab w:val="num" w:pos="3600"/>
+        </w:tabs>
+        <w:ind w:left="3600" w:hanging="360"/>
+      </w:pPr>
+      <w:rPr>
+        <w:rFonts w:ascii="Wingdings" w:hAnsi="Wingdings" w:hint="default"/>
+        <w:sz w:val="20"/>
+      </w:rPr>
+    </w:lvl>
+    <w:lvl w:ilvl="5" w:tentative="1">
+      <w:start w:val="1"/>
+      <w:numFmt w:val="bullet"/>
+      <w:lvlText w:val=""/>
+      <w:lvlJc w:val="left"/>
+      <w:pPr>
+        <w:tabs>
+          <w:tab w:val="num" w:pos="4320"/>
+        </w:tabs>
+        <w:ind w:left="4320" w:hanging="360"/>
+      </w:pPr>
+      <w:rPr>
+        <w:rFonts w:ascii="Wingdings" w:hAnsi="Wingdings" w:hint="default"/>
+        <w:sz w:val="20"/>
+      </w:rPr>
+    </w:lvl>
+    <w:lvl w:ilvl="6" w:tentative="1">
+      <w:start w:val="1"/>
+      <w:numFmt w:val="bullet"/>
+      <w:lvlText w:val=""/>
+      <w:lvlJc w:val="left"/>
+      <w:pPr>
+        <w:tabs>
+          <w:tab w:val="num" w:pos="5040"/>
+        </w:tabs>
+        <w:ind w:left="5040" w:hanging="360"/>
+      </w:pPr>
+      <w:rPr>
+        <w:rFonts w:ascii="Wingdings" w:hAnsi="Wingdings" w:hint="default"/>
+        <w:sz w:val="20"/>
+      </w:rPr>
+    </w:lvl>
+    <w:lvl w:ilvl="7" w:tentative="1">
+      <w:start w:val="1"/>
+      <w:numFmt w:val="bullet"/>
+      <w:lvlText w:val=""/>
+      <w:lvlJc w:val="left"/>
+      <w:pPr>
+        <w:tabs>
+          <w:tab w:val="num" w:pos="5760"/>
+        </w:tabs>
+        <w:ind w:left="5760" w:hanging="360"/>
+      </w:pPr>
+      <w:rPr>
+        <w:rFonts w:ascii="Wingdings" w:hAnsi="Wingdings" w:hint="default"/>
+        <w:sz w:val="20"/>
+      </w:rPr>
+    </w:lvl>
+    <w:lvl w:ilvl="8" w:tentative="1">
+      <w:start w:val="1"/>
+      <w:numFmt w:val="bullet"/>
+      <w:lvlText w:val=""/>
+      <w:lvlJc w:val="left"/>
+      <w:pPr>
+        <w:tabs>
+          <w:tab w:val="num" w:pos="6480"/>
+        </w:tabs>
+        <w:ind w:left="6480" w:hanging="360"/>
+      </w:pPr>
+      <w:rPr>
+        <w:rFonts w:ascii="Wingdings" w:hAnsi="Wingdings" w:hint="default"/>
+        <w:sz w:val="20"/>
+      </w:rPr>
+    </w:lvl>
+  </w:abstractNum>
+  <w:abstractNum w:abstractNumId="13" w15:restartNumberingAfterBreak="0">
     <w:nsid w:val="77AD6C13"/>
     <w:multiLevelType w:val="multilevel"/>
     <w:tmpl w:val="CE7040F6"/>
@@ -1893,34 +2747,46 @@
     </w:lvl>
   </w:abstractNum>
   <w:num w:numId="1" w16cid:durableId="1847742139">
+    <w:abstractNumId w:val="5"/>
+  </w:num>
+  <w:num w:numId="2" w16cid:durableId="367527773">
+    <w:abstractNumId w:val="1"/>
+  </w:num>
+  <w:num w:numId="3" w16cid:durableId="943463247">
+    <w:abstractNumId w:val="2"/>
+  </w:num>
+  <w:num w:numId="4" w16cid:durableId="988440867">
+    <w:abstractNumId w:val="9"/>
+  </w:num>
+  <w:num w:numId="5" w16cid:durableId="518936496">
     <w:abstractNumId w:val="4"/>
   </w:num>
-  <w:num w:numId="2" w16cid:durableId="367527773">
-    <w:abstractNumId w:val="0"/>
+  <w:num w:numId="6" w16cid:durableId="390467670">
+    <w:abstractNumId w:val="6"/>
   </w:num>
-  <w:num w:numId="3" w16cid:durableId="943463247">
-    <w:abstractNumId w:val="1"/>
+  <w:num w:numId="7" w16cid:durableId="891964522">
+    <w:abstractNumId w:val="13"/>
   </w:num>
-  <w:num w:numId="4" w16cid:durableId="988440867">
+  <w:num w:numId="8" w16cid:durableId="202980795">
     <w:abstractNumId w:val="7"/>
   </w:num>
-  <w:num w:numId="5" w16cid:durableId="518936496">
+  <w:num w:numId="9" w16cid:durableId="382146420">
+    <w:abstractNumId w:val="10"/>
+  </w:num>
+  <w:num w:numId="10" w16cid:durableId="1278489757">
     <w:abstractNumId w:val="3"/>
   </w:num>
-  <w:num w:numId="6" w16cid:durableId="390467670">
-    <w:abstractNumId w:val="5"/>
+  <w:num w:numId="11" w16cid:durableId="177307275">
+    <w:abstractNumId w:val="12"/>
   </w:num>
-  <w:num w:numId="7" w16cid:durableId="891964522">
-    <w:abstractNumId w:val="9"/>
+  <w:num w:numId="12" w16cid:durableId="1098017130">
+    <w:abstractNumId w:val="11"/>
   </w:num>
-  <w:num w:numId="8" w16cid:durableId="202980795">
-    <w:abstractNumId w:val="6"/>
-  </w:num>
-  <w:num w:numId="9" w16cid:durableId="382146420">
+  <w:num w:numId="13" w16cid:durableId="316542716">
     <w:abstractNumId w:val="8"/>
   </w:num>
-  <w:num w:numId="10" w16cid:durableId="1278489757">
-    <w:abstractNumId w:val="2"/>
+  <w:num w:numId="14" w16cid:durableId="125780306">
+    <w:abstractNumId w:val="0"/>
   </w:num>
 </w:numbering>
 </file>

</xml_diff>